<commit_message>
three input are added
</commit_message>
<xml_diff>
--- a/mileston3 report.docx
+++ b/mileston3 report.docx
@@ -835,10 +835,10 @@
           <w:noProof/>
         </w:rPr>
         <w:drawing>
-          <wp:inline distT="0" distB="0" distL="0" distR="0" wp14:anchorId="7EF1666D" wp14:editId="63E76DCD">
-            <wp:extent cx="4146763" cy="1708238"/>
-            <wp:effectExtent l="0" t="0" r="6350" b="6350"/>
-            <wp:docPr id="15" name="Picture 15"/>
+          <wp:inline distT="0" distB="0" distL="0" distR="0" wp14:anchorId="698D8AAD" wp14:editId="26EEA023">
+            <wp:extent cx="4053352" cy="2603500"/>
+            <wp:effectExtent l="0" t="0" r="4445" b="6350"/>
+            <wp:docPr id="19" name="Picture 19"/>
             <wp:cNvGraphicFramePr>
               <a:graphicFrameLocks xmlns:a="http://schemas.openxmlformats.org/drawingml/2006/main" noChangeAspect="1"/>
             </wp:cNvGraphicFramePr>
@@ -846,7 +846,7 @@
               <a:graphicData uri="http://schemas.openxmlformats.org/drawingml/2006/picture">
                 <pic:pic xmlns:pic="http://schemas.openxmlformats.org/drawingml/2006/picture">
                   <pic:nvPicPr>
-                    <pic:cNvPr id="15" name="Picture 15"/>
+                    <pic:cNvPr id="19" name="Picture 19"/>
                     <pic:cNvPicPr/>
                   </pic:nvPicPr>
                   <pic:blipFill>
@@ -864,7 +864,7 @@
                   <pic:spPr>
                     <a:xfrm>
                       <a:off x="0" y="0"/>
-                      <a:ext cx="4146763" cy="1708238"/>
+                      <a:ext cx="4093783" cy="2629469"/>
                     </a:xfrm>
                     <a:prstGeom prst="rect">
                       <a:avLst/>
@@ -991,7 +991,6 @@
           <w:noProof/>
           <w:color w:val="auto"/>
         </w:rPr>
-        <w:lastRenderedPageBreak/>
         <w:drawing>
           <wp:inline distT="0" distB="0" distL="0" distR="0" wp14:anchorId="285D1447" wp14:editId="157C43C4">
             <wp:extent cx="5943600" cy="2438400"/>
@@ -1083,66 +1082,49 @@
         <w:pStyle w:val="NormalWeb"/>
         <w:shd w:val="clear" w:color="auto" w:fill="FFFFFF"/>
         <w:spacing w:before="0" w:beforeAutospacing="0" w:after="150" w:afterAutospacing="0"/>
-        <w:rPr>
-          <w:rFonts w:ascii="Arial" w:hAnsi="Arial" w:cs="Arial"/>
-          <w:sz w:val="20"/>
-          <w:szCs w:val="20"/>
-        </w:rPr>
       </w:pPr>
       <w:r>
         <w:t xml:space="preserve">  </w:t>
       </w:r>
       <w:r>
-        <w:rPr>
-          <w:rFonts w:ascii="Arial" w:hAnsi="Arial" w:cs="Arial"/>
-          <w:sz w:val="20"/>
-          <w:szCs w:val="20"/>
-        </w:rPr>
         <w:t>To control the rate of change of brake pressure, the model subtracts actual slip from the desired slip and feeds this signal into a bang-bang control (</w:t>
       </w:r>
       <w:r>
         <w:rPr>
           <w:rStyle w:val="HTMLCode"/>
-          <w:rFonts w:ascii="Consolas" w:hAnsi="Consolas"/>
+          <w:rFonts w:ascii="Times New Roman" w:hAnsi="Times New Roman" w:cs="Times New Roman"/>
+          <w:sz w:val="24"/>
+          <w:szCs w:val="24"/>
         </w:rPr>
         <w:t>+1</w:t>
       </w:r>
       <w:r>
-        <w:rPr>
-          <w:rFonts w:ascii="Arial" w:hAnsi="Arial" w:cs="Arial"/>
-          <w:sz w:val="20"/>
-          <w:szCs w:val="20"/>
-        </w:rPr>
         <w:t> or </w:t>
       </w:r>
       <w:r>
         <w:rPr>
           <w:rStyle w:val="HTMLCode"/>
-          <w:rFonts w:ascii="Consolas" w:hAnsi="Consolas"/>
+          <w:rFonts w:ascii="Times New Roman" w:hAnsi="Times New Roman" w:cs="Times New Roman"/>
+          <w:sz w:val="24"/>
+          <w:szCs w:val="24"/>
         </w:rPr>
         <w:t>-1</w:t>
       </w:r>
       <w:r>
-        <w:rPr>
-          <w:rFonts w:ascii="Arial" w:hAnsi="Arial" w:cs="Arial"/>
-          <w:sz w:val="20"/>
-          <w:szCs w:val="20"/>
-        </w:rPr>
         <w:t>, depending on the sign of the error). This on/off rate passes through a first-order lag that represents the delay associated with the hydraulic lines of the brake system. The model then integrates the filtered rate to yield the actual brake pressure. The resulting signal, multiplied by the piston area and radius with respect to the wheel (</w:t>
       </w:r>
+      <w:proofErr w:type="spellStart"/>
       <w:r>
         <w:rPr>
           <w:rStyle w:val="HTMLCode"/>
-          <w:rFonts w:ascii="Consolas" w:hAnsi="Consolas"/>
+          <w:rFonts w:ascii="Times New Roman" w:hAnsi="Times New Roman" w:cs="Times New Roman"/>
+          <w:sz w:val="24"/>
+          <w:szCs w:val="24"/>
         </w:rPr>
         <w:t>Kf</w:t>
       </w:r>
-      <w:r>
-        <w:rPr>
-          <w:rFonts w:ascii="Arial" w:hAnsi="Arial" w:cs="Arial"/>
-          <w:sz w:val="20"/>
-          <w:szCs w:val="20"/>
-        </w:rPr>
+      <w:proofErr w:type="spellEnd"/>
+      <w:r>
         <w:t>), is the brake torque applied to the wheel.</w:t>
       </w:r>
     </w:p>
@@ -1151,50 +1133,118 @@
         <w:pStyle w:val="NormalWeb"/>
         <w:shd w:val="clear" w:color="auto" w:fill="FFFFFF"/>
         <w:spacing w:before="0" w:beforeAutospacing="0" w:after="150" w:afterAutospacing="0"/>
-        <w:rPr>
-          <w:rFonts w:ascii="Arial" w:hAnsi="Arial" w:cs="Arial"/>
-          <w:sz w:val="20"/>
-          <w:szCs w:val="20"/>
-        </w:rPr>
-      </w:pPr>
-      <w:r>
-        <w:rPr>
-          <w:rFonts w:ascii="Arial" w:hAnsi="Arial" w:cs="Arial"/>
-          <w:sz w:val="20"/>
-          <w:szCs w:val="20"/>
-        </w:rPr>
+      </w:pPr>
+      <w:r>
         <w:t>The model multiplies the frictional force on the wheel by the wheel radius (</w:t>
       </w:r>
       <w:r>
         <w:rPr>
           <w:rStyle w:val="HTMLCode"/>
-          <w:rFonts w:ascii="Consolas" w:hAnsi="Consolas"/>
+          <w:rFonts w:ascii="Times New Roman" w:hAnsi="Times New Roman" w:cs="Times New Roman"/>
+          <w:sz w:val="24"/>
+          <w:szCs w:val="24"/>
         </w:rPr>
         <w:t>Rr</w:t>
       </w:r>
       <w:r>
-        <w:rPr>
-          <w:rFonts w:ascii="Arial" w:hAnsi="Arial" w:cs="Arial"/>
-          <w:sz w:val="20"/>
-          <w:szCs w:val="20"/>
-        </w:rPr>
         <w:t>) to give the accelerating torque of the road surface on the wheel. The brake torque is subtracted to give the net torque on the wheel. Dividing the net torque by the wheel rotational inertia, </w:t>
       </w:r>
       <w:r>
         <w:rPr>
           <w:rStyle w:val="HTMLCode"/>
-          <w:rFonts w:ascii="Consolas" w:hAnsi="Consolas"/>
+          <w:rFonts w:ascii="Times New Roman" w:hAnsi="Times New Roman" w:cs="Times New Roman"/>
+          <w:sz w:val="24"/>
+          <w:szCs w:val="24"/>
         </w:rPr>
         <w:t>I</w:t>
       </w:r>
       <w:r>
-        <w:rPr>
-          <w:rFonts w:ascii="Arial" w:hAnsi="Arial" w:cs="Arial"/>
-          <w:sz w:val="20"/>
-          <w:szCs w:val="20"/>
-        </w:rPr>
         <w:t>, yields the wheel acceleration, which is then integrated to provide wheel velocity. In order to keep the wheel speed and vehicle speed positive, limited integrators are used in this model.</w:t>
       </w:r>
+    </w:p>
+    <w:p>
+      <w:pPr>
+        <w:tabs>
+          <w:tab w:val="left" w:pos="2490"/>
+        </w:tabs>
+        <w:rPr>
+          <w:rFonts w:ascii="Times New Roman" w:hAnsi="Times New Roman" w:cs="Times New Roman"/>
+          <w:sz w:val="24"/>
+          <w:szCs w:val="24"/>
+        </w:rPr>
+      </w:pPr>
+    </w:p>
+    <w:p>
+      <w:pPr>
+        <w:tabs>
+          <w:tab w:val="left" w:pos="2490"/>
+        </w:tabs>
+        <w:rPr>
+          <w:rFonts w:ascii="Times New Roman" w:hAnsi="Times New Roman" w:cs="Times New Roman"/>
+          <w:sz w:val="24"/>
+          <w:szCs w:val="24"/>
+        </w:rPr>
+      </w:pPr>
+    </w:p>
+    <w:p>
+      <w:pPr>
+        <w:tabs>
+          <w:tab w:val="left" w:pos="2490"/>
+        </w:tabs>
+        <w:rPr>
+          <w:rFonts w:ascii="Times New Roman" w:hAnsi="Times New Roman" w:cs="Times New Roman"/>
+          <w:sz w:val="24"/>
+          <w:szCs w:val="24"/>
+        </w:rPr>
+      </w:pPr>
+    </w:p>
+    <w:p>
+      <w:pPr>
+        <w:tabs>
+          <w:tab w:val="left" w:pos="2490"/>
+        </w:tabs>
+        <w:rPr>
+          <w:rFonts w:ascii="Times New Roman" w:hAnsi="Times New Roman" w:cs="Times New Roman"/>
+          <w:sz w:val="24"/>
+          <w:szCs w:val="24"/>
+        </w:rPr>
+      </w:pPr>
+    </w:p>
+    <w:p>
+      <w:pPr>
+        <w:tabs>
+          <w:tab w:val="left" w:pos="2490"/>
+        </w:tabs>
+        <w:rPr>
+          <w:rFonts w:ascii="Times New Roman" w:hAnsi="Times New Roman" w:cs="Times New Roman"/>
+          <w:sz w:val="24"/>
+          <w:szCs w:val="24"/>
+        </w:rPr>
+      </w:pPr>
+    </w:p>
+    <w:p>
+      <w:pPr>
+        <w:tabs>
+          <w:tab w:val="left" w:pos="2490"/>
+        </w:tabs>
+        <w:rPr>
+          <w:rFonts w:ascii="Times New Roman" w:hAnsi="Times New Roman" w:cs="Times New Roman"/>
+          <w:sz w:val="24"/>
+          <w:szCs w:val="24"/>
+        </w:rPr>
+      </w:pPr>
+    </w:p>
+    <w:p>
+      <w:pPr>
+        <w:tabs>
+          <w:tab w:val="left" w:pos="2490"/>
+        </w:tabs>
+        <w:rPr>
+          <w:rFonts w:ascii="Times New Roman" w:hAnsi="Times New Roman" w:cs="Times New Roman"/>
+          <w:sz w:val="24"/>
+          <w:szCs w:val="24"/>
+        </w:rPr>
+      </w:pPr>
     </w:p>
     <w:p>
       <w:pPr>
@@ -1245,6 +1295,7 @@
           <w:highlight w:val="yellow"/>
           <w:u w:val="single"/>
         </w:rPr>
+        <w:lastRenderedPageBreak/>
         <w:t>Subsystem</w:t>
       </w:r>
       <w:r>
@@ -1376,7 +1427,21 @@
         <w:rPr>
           <w:color w:val="auto"/>
         </w:rPr>
-        <w:t xml:space="preserve"> Bang Bang controller subsystem</w:t>
+        <w:t xml:space="preserve"> Bang </w:t>
+      </w:r>
+      <w:proofErr w:type="spellStart"/>
+      <w:r>
+        <w:rPr>
+          <w:color w:val="auto"/>
+        </w:rPr>
+        <w:t>Bang</w:t>
+      </w:r>
+      <w:proofErr w:type="spellEnd"/>
+      <w:r>
+        <w:rPr>
+          <w:color w:val="auto"/>
+        </w:rPr>
+        <w:t xml:space="preserve"> controller subsystem</w:t>
       </w:r>
     </w:p>
     <w:p>
@@ -1493,10 +1558,1352 @@
         <w:t>: inside Bang-Bang controller</w:t>
       </w:r>
     </w:p>
+    <w:p>
+      <w:pPr>
+        <w:jc w:val="both"/>
+        <w:rPr>
+          <w:rFonts w:ascii="Times New Roman" w:hAnsi="Times New Roman" w:cs="Times New Roman"/>
+          <w:sz w:val="24"/>
+          <w:szCs w:val="24"/>
+        </w:rPr>
+      </w:pPr>
+    </w:p>
+    <w:p>
+      <w:pPr>
+        <w:jc w:val="both"/>
+        <w:rPr>
+          <w:rFonts w:ascii="Times New Roman" w:hAnsi="Times New Roman" w:cs="Times New Roman"/>
+          <w:sz w:val="24"/>
+          <w:szCs w:val="24"/>
+        </w:rPr>
+      </w:pPr>
+      <w:r>
+        <w:rPr>
+          <w:rFonts w:ascii="Times New Roman" w:hAnsi="Times New Roman" w:cs="Times New Roman"/>
+          <w:sz w:val="24"/>
+          <w:szCs w:val="24"/>
+        </w:rPr>
+        <w:t>Here greater than, less than block is used along with data type converter. In the converter, integer rounding mode is changed from floor to ZERO. Also, output data type is changed to DOUBLE. A constant block with value zero is used to as input to the comparison blocks.</w:t>
+      </w:r>
+    </w:p>
     <w:p/>
-    <w:p>
-      <w:r>
-        <w:t>Here greater than, less than block is used along with data type converter. In the converter, integer rounding mode is changed from floor to ZERO. Also, output data type is changed to DOUBLE. A constant block with value zero is used to as input to the comparison blocks.</w:t>
+    <w:p/>
+    <w:p/>
+    <w:p/>
+    <w:p>
+      <w:pPr>
+        <w:pStyle w:val="ListParagraph"/>
+        <w:numPr>
+          <w:ilvl w:val="0"/>
+          <w:numId w:val="2"/>
+        </w:numPr>
+        <w:shd w:val="clear" w:color="auto" w:fill="FFFFFF"/>
+        <w:spacing w:before="100" w:beforeAutospacing="1" w:after="100" w:afterAutospacing="1" w:line="240" w:lineRule="auto"/>
+        <w:textAlignment w:val="baseline"/>
+        <w:rPr>
+          <w:rFonts w:ascii="Merriweather" w:eastAsia="Times New Roman" w:hAnsi="Merriweather" w:cs="Times New Roman"/>
+          <w:sz w:val="36"/>
+          <w:szCs w:val="44"/>
+          <w:highlight w:val="yellow"/>
+        </w:rPr>
+      </w:pPr>
+      <w:r>
+        <w:rPr>
+          <w:rFonts w:ascii="Merriweather" w:eastAsia="Times New Roman" w:hAnsi="Merriweather" w:cs="Times New Roman"/>
+          <w:sz w:val="36"/>
+          <w:szCs w:val="44"/>
+          <w:highlight w:val="yellow"/>
+        </w:rPr>
+        <w:lastRenderedPageBreak/>
+        <w:t>Look-up table</w:t>
+      </w:r>
+    </w:p>
+    <w:p>
+      <w:pPr>
+        <w:shd w:val="clear" w:color="auto" w:fill="FFFFFF"/>
+        <w:spacing w:before="100" w:beforeAutospacing="1" w:after="100" w:afterAutospacing="1" w:line="240" w:lineRule="auto"/>
+        <w:ind w:left="360"/>
+        <w:textAlignment w:val="baseline"/>
+        <w:rPr>
+          <w:rFonts w:ascii="Merriweather" w:eastAsia="Times New Roman" w:hAnsi="Merriweather" w:cs="Times New Roman"/>
+          <w:sz w:val="36"/>
+          <w:szCs w:val="44"/>
+          <w:highlight w:val="yellow"/>
+        </w:rPr>
+      </w:pPr>
+    </w:p>
+    <w:p>
+      <w:pPr>
+        <w:keepNext/>
+        <w:shd w:val="clear" w:color="auto" w:fill="FFFFFF"/>
+        <w:spacing w:before="100" w:beforeAutospacing="1" w:after="100" w:afterAutospacing="1" w:line="240" w:lineRule="auto"/>
+        <w:ind w:left="360"/>
+        <w:jc w:val="center"/>
+        <w:textAlignment w:val="baseline"/>
+      </w:pPr>
+      <w:r>
+        <w:rPr>
+          <w:rFonts w:ascii="Merriweather" w:eastAsia="Times New Roman" w:hAnsi="Merriweather" w:cs="Times New Roman"/>
+          <w:noProof/>
+          <w:sz w:val="36"/>
+          <w:szCs w:val="44"/>
+        </w:rPr>
+        <w:drawing>
+          <wp:inline distT="0" distB="0" distL="0" distR="0" wp14:anchorId="29314CB2" wp14:editId="54A4C09A">
+            <wp:extent cx="3031096" cy="1816100"/>
+            <wp:effectExtent l="0" t="0" r="0" b="0"/>
+            <wp:docPr id="21" name="Picture 21"/>
+            <wp:cNvGraphicFramePr>
+              <a:graphicFrameLocks xmlns:a="http://schemas.openxmlformats.org/drawingml/2006/main" noChangeAspect="1"/>
+            </wp:cNvGraphicFramePr>
+            <a:graphic xmlns:a="http://schemas.openxmlformats.org/drawingml/2006/main">
+              <a:graphicData uri="http://schemas.openxmlformats.org/drawingml/2006/picture">
+                <pic:pic xmlns:pic="http://schemas.openxmlformats.org/drawingml/2006/picture">
+                  <pic:nvPicPr>
+                    <pic:cNvPr id="21" name="Picture 21"/>
+                    <pic:cNvPicPr/>
+                  </pic:nvPicPr>
+                  <pic:blipFill>
+                    <a:blip r:embed="rId17">
+                      <a:extLst>
+                        <a:ext uri="{28A0092B-C50C-407E-A947-70E740481C1C}">
+                          <a14:useLocalDpi xmlns:a14="http://schemas.microsoft.com/office/drawing/2010/main" val="0"/>
+                        </a:ext>
+                      </a:extLst>
+                    </a:blip>
+                    <a:stretch>
+                      <a:fillRect/>
+                    </a:stretch>
+                  </pic:blipFill>
+                  <pic:spPr>
+                    <a:xfrm>
+                      <a:off x="0" y="0"/>
+                      <a:ext cx="3048231" cy="1826367"/>
+                    </a:xfrm>
+                    <a:prstGeom prst="rect">
+                      <a:avLst/>
+                    </a:prstGeom>
+                  </pic:spPr>
+                </pic:pic>
+              </a:graphicData>
+            </a:graphic>
+          </wp:inline>
+        </w:drawing>
+      </w:r>
+    </w:p>
+    <w:p>
+      <w:pPr>
+        <w:pStyle w:val="Caption"/>
+        <w:jc w:val="center"/>
+        <w:rPr>
+          <w:color w:val="auto"/>
+        </w:rPr>
+      </w:pPr>
+      <w:r>
+        <w:rPr>
+          <w:color w:val="auto"/>
+        </w:rPr>
+        <w:t xml:space="preserve">Figure </w:t>
+      </w:r>
+      <w:r>
+        <w:rPr>
+          <w:color w:val="auto"/>
+        </w:rPr>
+        <w:fldChar w:fldCharType="begin"/>
+      </w:r>
+      <w:r>
+        <w:rPr>
+          <w:color w:val="auto"/>
+        </w:rPr>
+        <w:instrText xml:space="preserve"> SEQ Figure \* ARABIC </w:instrText>
+      </w:r>
+      <w:r>
+        <w:rPr>
+          <w:color w:val="auto"/>
+        </w:rPr>
+        <w:fldChar w:fldCharType="separate"/>
+      </w:r>
+      <w:r>
+        <w:rPr>
+          <w:noProof/>
+          <w:color w:val="auto"/>
+        </w:rPr>
+        <w:t>5</w:t>
+      </w:r>
+      <w:r>
+        <w:rPr>
+          <w:color w:val="auto"/>
+        </w:rPr>
+        <w:fldChar w:fldCharType="end"/>
+      </w:r>
+      <w:r>
+        <w:rPr>
+          <w:color w:val="auto"/>
+        </w:rPr>
+        <w:t>: look-up table</w:t>
+      </w:r>
+    </w:p>
+    <w:p>
+      <w:pPr>
+        <w:jc w:val="both"/>
+        <w:rPr>
+          <w:rFonts w:ascii="Times New Roman" w:hAnsi="Times New Roman" w:cs="Times New Roman"/>
+          <w:sz w:val="24"/>
+          <w:szCs w:val="24"/>
+          <w:shd w:val="clear" w:color="auto" w:fill="FFFFFF"/>
+        </w:rPr>
+      </w:pPr>
+      <w:r>
+        <w:rPr>
+          <w:rFonts w:ascii="Times New Roman" w:hAnsi="Times New Roman" w:cs="Times New Roman"/>
+          <w:sz w:val="24"/>
+          <w:szCs w:val="24"/>
+          <w:shd w:val="clear" w:color="auto" w:fill="FFFFFF"/>
+        </w:rPr>
+        <w:t>The friction coefficient between the tire and the road surface, </w:t>
+      </w:r>
+      <w:r>
+        <w:rPr>
+          <w:rStyle w:val="HTMLCode"/>
+          <w:rFonts w:ascii="Times New Roman" w:eastAsiaTheme="minorHAnsi" w:hAnsi="Times New Roman" w:cs="Times New Roman"/>
+          <w:sz w:val="24"/>
+          <w:szCs w:val="24"/>
+          <w:shd w:val="clear" w:color="auto" w:fill="FFFFFF"/>
+        </w:rPr>
+        <w:t>mu</w:t>
+      </w:r>
+      <w:r>
+        <w:rPr>
+          <w:rFonts w:ascii="Times New Roman" w:hAnsi="Times New Roman" w:cs="Times New Roman"/>
+          <w:sz w:val="24"/>
+          <w:szCs w:val="24"/>
+          <w:shd w:val="clear" w:color="auto" w:fill="FFFFFF"/>
+        </w:rPr>
+        <w:t>, is an empirical function of slip, known as the mu-slip curve. We created mu-slip curves by passing MATLAB variables into the block diagram using a Simulink lookup table. The model multiplies the friction coefficient, </w:t>
+      </w:r>
+      <w:r>
+        <w:rPr>
+          <w:rStyle w:val="HTMLCode"/>
+          <w:rFonts w:ascii="Times New Roman" w:eastAsiaTheme="minorHAnsi" w:hAnsi="Times New Roman" w:cs="Times New Roman"/>
+          <w:sz w:val="24"/>
+          <w:szCs w:val="24"/>
+          <w:shd w:val="clear" w:color="auto" w:fill="FFFFFF"/>
+        </w:rPr>
+        <w:t>mu</w:t>
+      </w:r>
+      <w:r>
+        <w:rPr>
+          <w:rFonts w:ascii="Times New Roman" w:hAnsi="Times New Roman" w:cs="Times New Roman"/>
+          <w:sz w:val="24"/>
+          <w:szCs w:val="24"/>
+          <w:shd w:val="clear" w:color="auto" w:fill="FFFFFF"/>
+        </w:rPr>
+        <w:t>, by the weight on the wheel, </w:t>
+      </w:r>
+      <w:r>
+        <w:rPr>
+          <w:rStyle w:val="HTMLCode"/>
+          <w:rFonts w:ascii="Times New Roman" w:eastAsiaTheme="minorHAnsi" w:hAnsi="Times New Roman" w:cs="Times New Roman"/>
+          <w:sz w:val="24"/>
+          <w:szCs w:val="24"/>
+          <w:shd w:val="clear" w:color="auto" w:fill="FFFFFF"/>
+        </w:rPr>
+        <w:t>W</w:t>
+      </w:r>
+      <w:r>
+        <w:rPr>
+          <w:rFonts w:ascii="Times New Roman" w:hAnsi="Times New Roman" w:cs="Times New Roman"/>
+          <w:sz w:val="24"/>
+          <w:szCs w:val="24"/>
+          <w:shd w:val="clear" w:color="auto" w:fill="FFFFFF"/>
+        </w:rPr>
+        <w:t>, to yield the frictional force, </w:t>
+      </w:r>
+      <w:r>
+        <w:rPr>
+          <w:rStyle w:val="HTMLCode"/>
+          <w:rFonts w:ascii="Times New Roman" w:eastAsiaTheme="minorHAnsi" w:hAnsi="Times New Roman" w:cs="Times New Roman"/>
+          <w:sz w:val="24"/>
+          <w:szCs w:val="24"/>
+          <w:shd w:val="clear" w:color="auto" w:fill="FFFFFF"/>
+        </w:rPr>
+        <w:t>Ff</w:t>
+      </w:r>
+      <w:r>
+        <w:rPr>
+          <w:rFonts w:ascii="Times New Roman" w:hAnsi="Times New Roman" w:cs="Times New Roman"/>
+          <w:sz w:val="24"/>
+          <w:szCs w:val="24"/>
+          <w:shd w:val="clear" w:color="auto" w:fill="FFFFFF"/>
+        </w:rPr>
+        <w:t>, acting on the circumference of the tire. </w:t>
+      </w:r>
+      <w:r>
+        <w:rPr>
+          <w:rStyle w:val="HTMLCode"/>
+          <w:rFonts w:ascii="Times New Roman" w:eastAsiaTheme="minorHAnsi" w:hAnsi="Times New Roman" w:cs="Times New Roman"/>
+          <w:sz w:val="24"/>
+          <w:szCs w:val="24"/>
+          <w:shd w:val="clear" w:color="auto" w:fill="FFFFFF"/>
+        </w:rPr>
+        <w:t>Ff</w:t>
+      </w:r>
+      <w:r>
+        <w:rPr>
+          <w:rFonts w:ascii="Times New Roman" w:hAnsi="Times New Roman" w:cs="Times New Roman"/>
+          <w:sz w:val="24"/>
+          <w:szCs w:val="24"/>
+          <w:shd w:val="clear" w:color="auto" w:fill="FFFFFF"/>
+        </w:rPr>
+        <w:t> is divided by the vehicle mass to produce the vehicle deceleration, which the model integrates to obtain vehicle velocity.</w:t>
+      </w:r>
+    </w:p>
+    <w:p>
+      <w:pPr>
+        <w:jc w:val="both"/>
+        <w:rPr>
+          <w:rFonts w:ascii="Times New Roman" w:hAnsi="Times New Roman" w:cs="Times New Roman"/>
+          <w:sz w:val="24"/>
+          <w:szCs w:val="24"/>
+          <w:shd w:val="clear" w:color="auto" w:fill="FFFFFF"/>
+        </w:rPr>
+      </w:pPr>
+    </w:p>
+    <w:p>
+      <w:pPr>
+        <w:jc w:val="both"/>
+        <w:rPr>
+          <w:rFonts w:ascii="Times New Roman" w:hAnsi="Times New Roman" w:cs="Times New Roman"/>
+          <w:sz w:val="24"/>
+          <w:szCs w:val="24"/>
+          <w:highlight w:val="yellow"/>
+        </w:rPr>
+      </w:pPr>
+    </w:p>
+    <w:p>
+      <w:pPr>
+        <w:keepNext/>
+        <w:jc w:val="center"/>
+      </w:pPr>
+      <w:r>
+        <w:rPr>
+          <w:noProof/>
+        </w:rPr>
+        <w:drawing>
+          <wp:inline distT="0" distB="0" distL="0" distR="0" wp14:anchorId="3542D673" wp14:editId="2063597A">
+            <wp:extent cx="5943600" cy="1314450"/>
+            <wp:effectExtent l="0" t="0" r="0" b="0"/>
+            <wp:docPr id="22" name="Picture 22"/>
+            <wp:cNvGraphicFramePr>
+              <a:graphicFrameLocks xmlns:a="http://schemas.openxmlformats.org/drawingml/2006/main" noChangeAspect="1"/>
+            </wp:cNvGraphicFramePr>
+            <a:graphic xmlns:a="http://schemas.openxmlformats.org/drawingml/2006/main">
+              <a:graphicData uri="http://schemas.openxmlformats.org/drawingml/2006/picture">
+                <pic:pic xmlns:pic="http://schemas.openxmlformats.org/drawingml/2006/picture">
+                  <pic:nvPicPr>
+                    <pic:cNvPr id="22" name="Picture 22"/>
+                    <pic:cNvPicPr/>
+                  </pic:nvPicPr>
+                  <pic:blipFill>
+                    <a:blip r:embed="rId18">
+                      <a:extLst>
+                        <a:ext uri="{28A0092B-C50C-407E-A947-70E740481C1C}">
+                          <a14:useLocalDpi xmlns:a14="http://schemas.microsoft.com/office/drawing/2010/main" val="0"/>
+                        </a:ext>
+                      </a:extLst>
+                    </a:blip>
+                    <a:stretch>
+                      <a:fillRect/>
+                    </a:stretch>
+                  </pic:blipFill>
+                  <pic:spPr>
+                    <a:xfrm>
+                      <a:off x="0" y="0"/>
+                      <a:ext cx="5956299" cy="1317258"/>
+                    </a:xfrm>
+                    <a:prstGeom prst="rect">
+                      <a:avLst/>
+                    </a:prstGeom>
+                  </pic:spPr>
+                </pic:pic>
+              </a:graphicData>
+            </a:graphic>
+          </wp:inline>
+        </w:drawing>
+      </w:r>
+    </w:p>
+    <w:p>
+      <w:pPr>
+        <w:pStyle w:val="Caption"/>
+        <w:jc w:val="center"/>
+        <w:rPr>
+          <w:noProof/>
+        </w:rPr>
+      </w:pPr>
+      <w:r>
+        <w:t xml:space="preserve">Figure </w:t>
+      </w:r>
+      <w:fldSimple w:instr=" SEQ Figure \* ARABIC ">
+        <w:r>
+          <w:rPr>
+            <w:noProof/>
+          </w:rPr>
+          <w:t>6</w:t>
+        </w:r>
+      </w:fldSimple>
+      <w:r>
+        <w:t>:Script file for look-up table</w:t>
+      </w:r>
+    </w:p>
+    <w:p/>
+    <w:p>
+      <w:pPr>
+        <w:rPr>
+          <w:noProof/>
+        </w:rPr>
+      </w:pPr>
+    </w:p>
+    <w:p>
+      <w:pPr>
+        <w:jc w:val="center"/>
+      </w:pPr>
+    </w:p>
+    <w:p>
+      <w:pPr>
+        <w:jc w:val="center"/>
+      </w:pPr>
+    </w:p>
+    <w:p>
+      <w:pPr>
+        <w:jc w:val="center"/>
+      </w:pPr>
+    </w:p>
+    <w:p>
+      <w:pPr>
+        <w:pStyle w:val="ListParagraph"/>
+        <w:numPr>
+          <w:ilvl w:val="0"/>
+          <w:numId w:val="2"/>
+        </w:numPr>
+        <w:rPr>
+          <w:highlight w:val="yellow"/>
+        </w:rPr>
+      </w:pPr>
+      <w:proofErr w:type="spellStart"/>
+      <w:r>
+        <w:rPr>
+          <w:rFonts w:ascii="Times New Roman" w:hAnsi="Times New Roman" w:cs="Times New Roman"/>
+          <w:sz w:val="36"/>
+          <w:szCs w:val="36"/>
+          <w:highlight w:val="yellow"/>
+        </w:rPr>
+        <w:lastRenderedPageBreak/>
+        <w:t>Matlab</w:t>
+      </w:r>
+      <w:proofErr w:type="spellEnd"/>
+      <w:r>
+        <w:rPr>
+          <w:rFonts w:ascii="Times New Roman" w:hAnsi="Times New Roman" w:cs="Times New Roman"/>
+          <w:sz w:val="36"/>
+          <w:szCs w:val="36"/>
+          <w:highlight w:val="yellow"/>
+        </w:rPr>
+        <w:t xml:space="preserve"> Function</w:t>
+      </w:r>
+      <w:r>
+        <w:rPr>
+          <w:rFonts w:ascii="Times New Roman" w:hAnsi="Times New Roman" w:cs="Times New Roman"/>
+          <w:sz w:val="36"/>
+          <w:szCs w:val="36"/>
+          <w:highlight w:val="yellow"/>
+        </w:rPr>
+        <w:t xml:space="preserve"> block</w:t>
+      </w:r>
+    </w:p>
+    <w:p>
+      <w:pPr>
+        <w:rPr>
+          <w:highlight w:val="yellow"/>
+        </w:rPr>
+      </w:pPr>
+    </w:p>
+    <w:p>
+      <w:pPr>
+        <w:rPr>
+          <w:highlight w:val="yellow"/>
+        </w:rPr>
+      </w:pPr>
+    </w:p>
+    <w:p>
+      <w:pPr>
+        <w:pStyle w:val="ListParagraph"/>
+        <w:keepNext/>
+        <w:jc w:val="center"/>
+      </w:pPr>
+      <w:r>
+        <w:rPr>
+          <w:noProof/>
+        </w:rPr>
+        <w:drawing>
+          <wp:inline distT="0" distB="0" distL="0" distR="0" wp14:anchorId="1FD82F52" wp14:editId="525B6214">
+            <wp:extent cx="2762392" cy="1479626"/>
+            <wp:effectExtent l="0" t="0" r="0" b="6350"/>
+            <wp:docPr id="24" name="Picture 24"/>
+            <wp:cNvGraphicFramePr>
+              <a:graphicFrameLocks xmlns:a="http://schemas.openxmlformats.org/drawingml/2006/main" noChangeAspect="1"/>
+            </wp:cNvGraphicFramePr>
+            <a:graphic xmlns:a="http://schemas.openxmlformats.org/drawingml/2006/main">
+              <a:graphicData uri="http://schemas.openxmlformats.org/drawingml/2006/picture">
+                <pic:pic xmlns:pic="http://schemas.openxmlformats.org/drawingml/2006/picture">
+                  <pic:nvPicPr>
+                    <pic:cNvPr id="24" name="Picture 24"/>
+                    <pic:cNvPicPr/>
+                  </pic:nvPicPr>
+                  <pic:blipFill>
+                    <a:blip r:embed="rId19">
+                      <a:extLst>
+                        <a:ext uri="{28A0092B-C50C-407E-A947-70E740481C1C}">
+                          <a14:useLocalDpi xmlns:a14="http://schemas.microsoft.com/office/drawing/2010/main" val="0"/>
+                        </a:ext>
+                      </a:extLst>
+                    </a:blip>
+                    <a:stretch>
+                      <a:fillRect/>
+                    </a:stretch>
+                  </pic:blipFill>
+                  <pic:spPr>
+                    <a:xfrm>
+                      <a:off x="0" y="0"/>
+                      <a:ext cx="2762392" cy="1479626"/>
+                    </a:xfrm>
+                    <a:prstGeom prst="rect">
+                      <a:avLst/>
+                    </a:prstGeom>
+                  </pic:spPr>
+                </pic:pic>
+              </a:graphicData>
+            </a:graphic>
+          </wp:inline>
+        </w:drawing>
+      </w:r>
+    </w:p>
+    <w:p>
+      <w:pPr>
+        <w:pStyle w:val="Caption"/>
+        <w:jc w:val="center"/>
+        <w:rPr>
+          <w:color w:val="auto"/>
+        </w:rPr>
+      </w:pPr>
+      <w:r>
+        <w:rPr>
+          <w:color w:val="auto"/>
+        </w:rPr>
+        <w:t xml:space="preserve">Figure </w:t>
+      </w:r>
+      <w:r>
+        <w:rPr>
+          <w:color w:val="auto"/>
+        </w:rPr>
+        <w:fldChar w:fldCharType="begin"/>
+      </w:r>
+      <w:r>
+        <w:rPr>
+          <w:color w:val="auto"/>
+        </w:rPr>
+        <w:instrText xml:space="preserve"> SEQ Figure \* ARABIC </w:instrText>
+      </w:r>
+      <w:r>
+        <w:rPr>
+          <w:color w:val="auto"/>
+        </w:rPr>
+        <w:fldChar w:fldCharType="separate"/>
+      </w:r>
+      <w:r>
+        <w:rPr>
+          <w:noProof/>
+          <w:color w:val="auto"/>
+        </w:rPr>
+        <w:t>7</w:t>
+      </w:r>
+      <w:r>
+        <w:rPr>
+          <w:color w:val="auto"/>
+        </w:rPr>
+        <w:fldChar w:fldCharType="end"/>
+      </w:r>
+      <w:r>
+        <w:rPr>
+          <w:color w:val="auto"/>
+        </w:rPr>
+        <w:t>: Function Block</w:t>
+      </w:r>
+    </w:p>
+    <w:p>
+      <w:r>
+        <w:t xml:space="preserve">Here, the Functional </w:t>
+      </w:r>
+      <w:proofErr w:type="gramStart"/>
+      <w:r>
+        <w:t>block  calculates</w:t>
+      </w:r>
+      <w:proofErr w:type="gramEnd"/>
+      <w:r>
+        <w:t xml:space="preserve"> the relative slip using an equation which is given in the corresponding, </w:t>
+      </w:r>
+      <w:proofErr w:type="spellStart"/>
+      <w:r>
+        <w:t>matlab</w:t>
+      </w:r>
+      <w:proofErr w:type="spellEnd"/>
+      <w:r>
+        <w:t xml:space="preserve"> function script.  </w:t>
+      </w:r>
+    </w:p>
+    <w:p/>
+    <w:p/>
+    <w:p>
+      <w:pPr>
+        <w:keepNext/>
+        <w:jc w:val="center"/>
+      </w:pPr>
+      <w:r>
+        <w:rPr>
+          <w:noProof/>
+        </w:rPr>
+        <w:drawing>
+          <wp:inline distT="0" distB="0" distL="0" distR="0" wp14:anchorId="25235FAA" wp14:editId="3B2C0EA8">
+            <wp:extent cx="4152900" cy="1892574"/>
+            <wp:effectExtent l="0" t="0" r="0" b="0"/>
+            <wp:docPr id="25" name="Picture 25"/>
+            <wp:cNvGraphicFramePr>
+              <a:graphicFrameLocks xmlns:a="http://schemas.openxmlformats.org/drawingml/2006/main" noChangeAspect="1"/>
+            </wp:cNvGraphicFramePr>
+            <a:graphic xmlns:a="http://schemas.openxmlformats.org/drawingml/2006/main">
+              <a:graphicData uri="http://schemas.openxmlformats.org/drawingml/2006/picture">
+                <pic:pic xmlns:pic="http://schemas.openxmlformats.org/drawingml/2006/picture">
+                  <pic:nvPicPr>
+                    <pic:cNvPr id="25" name="Picture 25"/>
+                    <pic:cNvPicPr/>
+                  </pic:nvPicPr>
+                  <pic:blipFill>
+                    <a:blip r:embed="rId20">
+                      <a:extLst>
+                        <a:ext uri="{28A0092B-C50C-407E-A947-70E740481C1C}">
+                          <a14:useLocalDpi xmlns:a14="http://schemas.microsoft.com/office/drawing/2010/main" val="0"/>
+                        </a:ext>
+                      </a:extLst>
+                    </a:blip>
+                    <a:stretch>
+                      <a:fillRect/>
+                    </a:stretch>
+                  </pic:blipFill>
+                  <pic:spPr>
+                    <a:xfrm>
+                      <a:off x="0" y="0"/>
+                      <a:ext cx="4207889" cy="1917634"/>
+                    </a:xfrm>
+                    <a:prstGeom prst="rect">
+                      <a:avLst/>
+                    </a:prstGeom>
+                  </pic:spPr>
+                </pic:pic>
+              </a:graphicData>
+            </a:graphic>
+          </wp:inline>
+        </w:drawing>
+      </w:r>
+    </w:p>
+    <w:p>
+      <w:pPr>
+        <w:pStyle w:val="Caption"/>
+        <w:jc w:val="center"/>
+        <w:rPr>
+          <w:color w:val="auto"/>
+        </w:rPr>
+      </w:pPr>
+      <w:r>
+        <w:rPr>
+          <w:color w:val="auto"/>
+        </w:rPr>
+        <w:t xml:space="preserve">Figure </w:t>
+      </w:r>
+      <w:r>
+        <w:rPr>
+          <w:color w:val="auto"/>
+        </w:rPr>
+        <w:fldChar w:fldCharType="begin"/>
+      </w:r>
+      <w:r>
+        <w:rPr>
+          <w:color w:val="auto"/>
+        </w:rPr>
+        <w:instrText xml:space="preserve"> SEQ Figure \* ARABIC </w:instrText>
+      </w:r>
+      <w:r>
+        <w:rPr>
+          <w:color w:val="auto"/>
+        </w:rPr>
+        <w:fldChar w:fldCharType="separate"/>
+      </w:r>
+      <w:r>
+        <w:rPr>
+          <w:noProof/>
+          <w:color w:val="auto"/>
+        </w:rPr>
+        <w:t>8</w:t>
+      </w:r>
+      <w:r>
+        <w:rPr>
+          <w:color w:val="auto"/>
+        </w:rPr>
+        <w:fldChar w:fldCharType="end"/>
+      </w:r>
+      <w:r>
+        <w:rPr>
+          <w:color w:val="auto"/>
+        </w:rPr>
+        <w:t>: MATLAB script file for function Block</w:t>
+      </w:r>
+    </w:p>
+    <w:p/>
+    <w:p/>
+    <w:p/>
+    <w:p/>
+    <w:p/>
+    <w:p/>
+    <w:p/>
+    <w:p>
+      <w:pPr>
+        <w:pStyle w:val="ListParagraph"/>
+        <w:numPr>
+          <w:ilvl w:val="0"/>
+          <w:numId w:val="2"/>
+        </w:numPr>
+        <w:rPr>
+          <w:highlight w:val="yellow"/>
+          <w:u w:val="single"/>
+        </w:rPr>
+      </w:pPr>
+      <w:r>
+        <w:rPr>
+          <w:rFonts w:ascii="Times New Roman" w:hAnsi="Times New Roman" w:cs="Times New Roman"/>
+          <w:sz w:val="36"/>
+          <w:szCs w:val="36"/>
+          <w:highlight w:val="yellow"/>
+          <w:u w:val="single"/>
+        </w:rPr>
+        <w:lastRenderedPageBreak/>
+        <w:t>Solver selection Strategy</w:t>
+      </w:r>
+    </w:p>
+    <w:p>
+      <w:pPr>
+        <w:keepNext/>
+        <w:ind w:left="360"/>
+        <w:jc w:val="center"/>
+      </w:pPr>
+      <w:r>
+        <w:rPr>
+          <w:rFonts w:ascii="Times New Roman" w:hAnsi="Times New Roman" w:cs="Times New Roman"/>
+          <w:noProof/>
+          <w:sz w:val="36"/>
+          <w:szCs w:val="36"/>
+        </w:rPr>
+        <w:drawing>
+          <wp:inline distT="0" distB="0" distL="0" distR="0" wp14:anchorId="777BB2CF" wp14:editId="1DCD236A">
+            <wp:extent cx="5977262" cy="4171950"/>
+            <wp:effectExtent l="0" t="0" r="4445" b="0"/>
+            <wp:docPr id="26" name="Picture 26"/>
+            <wp:cNvGraphicFramePr>
+              <a:graphicFrameLocks xmlns:a="http://schemas.openxmlformats.org/drawingml/2006/main" noChangeAspect="1"/>
+            </wp:cNvGraphicFramePr>
+            <a:graphic xmlns:a="http://schemas.openxmlformats.org/drawingml/2006/main">
+              <a:graphicData uri="http://schemas.openxmlformats.org/drawingml/2006/picture">
+                <pic:pic xmlns:pic="http://schemas.openxmlformats.org/drawingml/2006/picture">
+                  <pic:nvPicPr>
+                    <pic:cNvPr id="26" name="Picture 26"/>
+                    <pic:cNvPicPr/>
+                  </pic:nvPicPr>
+                  <pic:blipFill>
+                    <a:blip r:embed="rId21">
+                      <a:extLst>
+                        <a:ext uri="{28A0092B-C50C-407E-A947-70E740481C1C}">
+                          <a14:useLocalDpi xmlns:a14="http://schemas.microsoft.com/office/drawing/2010/main" val="0"/>
+                        </a:ext>
+                      </a:extLst>
+                    </a:blip>
+                    <a:stretch>
+                      <a:fillRect/>
+                    </a:stretch>
+                  </pic:blipFill>
+                  <pic:spPr>
+                    <a:xfrm>
+                      <a:off x="0" y="0"/>
+                      <a:ext cx="5985007" cy="4177356"/>
+                    </a:xfrm>
+                    <a:prstGeom prst="rect">
+                      <a:avLst/>
+                    </a:prstGeom>
+                  </pic:spPr>
+                </pic:pic>
+              </a:graphicData>
+            </a:graphic>
+          </wp:inline>
+        </w:drawing>
+      </w:r>
+    </w:p>
+    <w:p>
+      <w:pPr>
+        <w:pStyle w:val="Caption"/>
+        <w:jc w:val="center"/>
+        <w:rPr>
+          <w:rFonts w:ascii="Times New Roman" w:hAnsi="Times New Roman" w:cs="Times New Roman"/>
+          <w:color w:val="auto"/>
+          <w:sz w:val="48"/>
+          <w:szCs w:val="48"/>
+        </w:rPr>
+      </w:pPr>
+      <w:r>
+        <w:rPr>
+          <w:color w:val="auto"/>
+          <w:sz w:val="24"/>
+          <w:szCs w:val="24"/>
+        </w:rPr>
+        <w:t xml:space="preserve">Figure </w:t>
+      </w:r>
+      <w:r>
+        <w:rPr>
+          <w:color w:val="auto"/>
+          <w:sz w:val="24"/>
+          <w:szCs w:val="24"/>
+        </w:rPr>
+        <w:fldChar w:fldCharType="begin"/>
+      </w:r>
+      <w:r>
+        <w:rPr>
+          <w:color w:val="auto"/>
+          <w:sz w:val="24"/>
+          <w:szCs w:val="24"/>
+        </w:rPr>
+        <w:instrText xml:space="preserve"> SEQ Figure \* ARABIC </w:instrText>
+      </w:r>
+      <w:r>
+        <w:rPr>
+          <w:color w:val="auto"/>
+          <w:sz w:val="24"/>
+          <w:szCs w:val="24"/>
+        </w:rPr>
+        <w:fldChar w:fldCharType="separate"/>
+      </w:r>
+      <w:r>
+        <w:rPr>
+          <w:noProof/>
+          <w:color w:val="auto"/>
+          <w:sz w:val="24"/>
+          <w:szCs w:val="24"/>
+        </w:rPr>
+        <w:t>9</w:t>
+      </w:r>
+      <w:r>
+        <w:rPr>
+          <w:color w:val="auto"/>
+          <w:sz w:val="24"/>
+          <w:szCs w:val="24"/>
+        </w:rPr>
+        <w:fldChar w:fldCharType="end"/>
+      </w:r>
+      <w:r>
+        <w:rPr>
+          <w:color w:val="auto"/>
+          <w:sz w:val="24"/>
+          <w:szCs w:val="24"/>
+        </w:rPr>
+        <w:t>: solver parameters</w:t>
+      </w:r>
+    </w:p>
+    <w:p>
+      <w:pPr>
+        <w:ind w:left="360"/>
+        <w:rPr>
+          <w:rFonts w:ascii="Times New Roman" w:hAnsi="Times New Roman" w:cs="Times New Roman"/>
+          <w:sz w:val="36"/>
+          <w:szCs w:val="36"/>
+        </w:rPr>
+      </w:pPr>
+    </w:p>
+    <w:p>
+      <w:pPr>
+        <w:ind w:left="360"/>
+        <w:rPr>
+          <w:rFonts w:ascii="Times New Roman" w:hAnsi="Times New Roman" w:cs="Times New Roman"/>
+          <w:sz w:val="24"/>
+          <w:szCs w:val="24"/>
+        </w:rPr>
+      </w:pPr>
+      <w:r>
+        <w:rPr>
+          <w:rFonts w:ascii="Times New Roman" w:hAnsi="Times New Roman" w:cs="Times New Roman"/>
+          <w:sz w:val="24"/>
+          <w:szCs w:val="24"/>
+        </w:rPr>
+        <w:t xml:space="preserve">Here we have Non stiff problem type </w:t>
+      </w:r>
+      <w:r>
+        <w:rPr>
+          <w:rFonts w:ascii="Times New Roman" w:hAnsi="Times New Roman" w:cs="Times New Roman"/>
+          <w:sz w:val="24"/>
+          <w:szCs w:val="24"/>
+        </w:rPr>
+        <w:t>so we use Ode 45. Also, we get medium accuracy.</w:t>
+      </w:r>
+    </w:p>
+    <w:p>
+      <w:pPr>
+        <w:ind w:left="360"/>
+        <w:rPr>
+          <w:rFonts w:ascii="Times New Roman" w:hAnsi="Times New Roman" w:cs="Times New Roman"/>
+          <w:sz w:val="24"/>
+          <w:szCs w:val="24"/>
+        </w:rPr>
+      </w:pPr>
+    </w:p>
+    <w:p>
+      <w:pPr>
+        <w:ind w:left="360"/>
+        <w:rPr>
+          <w:rFonts w:ascii="Times New Roman" w:hAnsi="Times New Roman" w:cs="Times New Roman"/>
+          <w:sz w:val="24"/>
+          <w:szCs w:val="24"/>
+        </w:rPr>
+      </w:pPr>
+    </w:p>
+    <w:p>
+      <w:pPr>
+        <w:ind w:left="360"/>
+        <w:rPr>
+          <w:rFonts w:ascii="Times New Roman" w:hAnsi="Times New Roman" w:cs="Times New Roman"/>
+          <w:sz w:val="24"/>
+          <w:szCs w:val="24"/>
+        </w:rPr>
+      </w:pPr>
+    </w:p>
+    <w:p>
+      <w:pPr>
+        <w:ind w:left="360"/>
+        <w:rPr>
+          <w:rFonts w:ascii="Times New Roman" w:hAnsi="Times New Roman" w:cs="Times New Roman"/>
+          <w:sz w:val="24"/>
+          <w:szCs w:val="24"/>
+        </w:rPr>
+      </w:pPr>
+    </w:p>
+    <w:p>
+      <w:pPr>
+        <w:ind w:left="360"/>
+        <w:rPr>
+          <w:rFonts w:ascii="Times New Roman" w:hAnsi="Times New Roman" w:cs="Times New Roman"/>
+          <w:sz w:val="24"/>
+          <w:szCs w:val="24"/>
+        </w:rPr>
+      </w:pPr>
+    </w:p>
+    <w:p>
+      <w:pPr>
+        <w:ind w:left="360"/>
+        <w:rPr>
+          <w:rFonts w:ascii="Times New Roman" w:hAnsi="Times New Roman" w:cs="Times New Roman"/>
+          <w:sz w:val="24"/>
+          <w:szCs w:val="24"/>
+        </w:rPr>
+      </w:pPr>
+    </w:p>
+    <w:p>
+      <w:pPr>
+        <w:ind w:left="360"/>
+        <w:rPr>
+          <w:rFonts w:ascii="Times New Roman" w:hAnsi="Times New Roman" w:cs="Times New Roman"/>
+          <w:sz w:val="24"/>
+          <w:szCs w:val="24"/>
+        </w:rPr>
+      </w:pPr>
+    </w:p>
+    <w:p>
+      <w:pPr>
+        <w:ind w:left="360"/>
+        <w:rPr>
+          <w:rFonts w:ascii="Times New Roman" w:hAnsi="Times New Roman" w:cs="Times New Roman"/>
+          <w:sz w:val="24"/>
+          <w:szCs w:val="24"/>
+        </w:rPr>
+      </w:pPr>
+    </w:p>
+    <w:p>
+      <w:pPr>
+        <w:ind w:left="360"/>
+        <w:rPr>
+          <w:rFonts w:ascii="Times New Roman" w:hAnsi="Times New Roman" w:cs="Times New Roman"/>
+          <w:sz w:val="24"/>
+          <w:szCs w:val="24"/>
+        </w:rPr>
+      </w:pPr>
+    </w:p>
+    <w:p>
+      <w:pPr>
+        <w:pStyle w:val="ListParagraph"/>
+        <w:numPr>
+          <w:ilvl w:val="0"/>
+          <w:numId w:val="2"/>
+        </w:numPr>
+        <w:rPr>
+          <w:rFonts w:ascii="Times New Roman" w:hAnsi="Times New Roman" w:cs="Times New Roman"/>
+          <w:sz w:val="24"/>
+          <w:szCs w:val="24"/>
+          <w:highlight w:val="yellow"/>
+        </w:rPr>
+      </w:pPr>
+      <w:r>
+        <w:rPr>
+          <w:rFonts w:ascii="Times New Roman" w:hAnsi="Times New Roman" w:cs="Times New Roman"/>
+          <w:sz w:val="36"/>
+          <w:szCs w:val="36"/>
+          <w:highlight w:val="yellow"/>
+        </w:rPr>
+        <w:lastRenderedPageBreak/>
+        <w:t>Callbacks</w:t>
+      </w:r>
+    </w:p>
+    <w:p>
+      <w:pPr>
+        <w:pStyle w:val="ListParagraph"/>
+        <w:rPr>
+          <w:rFonts w:ascii="Times New Roman" w:hAnsi="Times New Roman" w:cs="Times New Roman"/>
+          <w:sz w:val="36"/>
+          <w:szCs w:val="36"/>
+          <w:highlight w:val="yellow"/>
+        </w:rPr>
+      </w:pPr>
+    </w:p>
+    <w:p>
+      <w:pPr>
+        <w:pStyle w:val="ListParagraph"/>
+        <w:rPr>
+          <w:rFonts w:ascii="Times New Roman" w:hAnsi="Times New Roman" w:cs="Times New Roman"/>
+          <w:sz w:val="24"/>
+          <w:szCs w:val="24"/>
+          <w:highlight w:val="yellow"/>
+        </w:rPr>
+      </w:pPr>
+    </w:p>
+    <w:p>
+      <w:pPr>
+        <w:keepNext/>
+        <w:ind w:left="360"/>
+      </w:pPr>
+      <w:r>
+        <w:rPr>
+          <w:rFonts w:ascii="Times New Roman" w:hAnsi="Times New Roman" w:cs="Times New Roman"/>
+          <w:noProof/>
+          <w:sz w:val="24"/>
+          <w:szCs w:val="24"/>
+        </w:rPr>
+        <w:drawing>
+          <wp:inline distT="0" distB="0" distL="0" distR="0" wp14:anchorId="6E43AD47" wp14:editId="76F52006">
+            <wp:extent cx="5524500" cy="3556000"/>
+            <wp:effectExtent l="0" t="0" r="0" b="6350"/>
+            <wp:docPr id="27" name="Picture 27"/>
+            <wp:cNvGraphicFramePr>
+              <a:graphicFrameLocks xmlns:a="http://schemas.openxmlformats.org/drawingml/2006/main" noChangeAspect="1"/>
+            </wp:cNvGraphicFramePr>
+            <a:graphic xmlns:a="http://schemas.openxmlformats.org/drawingml/2006/main">
+              <a:graphicData uri="http://schemas.openxmlformats.org/drawingml/2006/picture">
+                <pic:pic xmlns:pic="http://schemas.openxmlformats.org/drawingml/2006/picture">
+                  <pic:nvPicPr>
+                    <pic:cNvPr id="27" name="Picture 27"/>
+                    <pic:cNvPicPr/>
+                  </pic:nvPicPr>
+                  <pic:blipFill>
+                    <a:blip r:embed="rId22">
+                      <a:extLst>
+                        <a:ext uri="{28A0092B-C50C-407E-A947-70E740481C1C}">
+                          <a14:useLocalDpi xmlns:a14="http://schemas.microsoft.com/office/drawing/2010/main" val="0"/>
+                        </a:ext>
+                      </a:extLst>
+                    </a:blip>
+                    <a:stretch>
+                      <a:fillRect/>
+                    </a:stretch>
+                  </pic:blipFill>
+                  <pic:spPr>
+                    <a:xfrm>
+                      <a:off x="0" y="0"/>
+                      <a:ext cx="5524790" cy="3556187"/>
+                    </a:xfrm>
+                    <a:prstGeom prst="rect">
+                      <a:avLst/>
+                    </a:prstGeom>
+                  </pic:spPr>
+                </pic:pic>
+              </a:graphicData>
+            </a:graphic>
+          </wp:inline>
+        </w:drawing>
+      </w:r>
+    </w:p>
+    <w:p>
+      <w:pPr>
+        <w:pStyle w:val="Caption"/>
+        <w:jc w:val="center"/>
+        <w:rPr>
+          <w:color w:val="auto"/>
+          <w:sz w:val="24"/>
+          <w:szCs w:val="24"/>
+        </w:rPr>
+      </w:pPr>
+      <w:r>
+        <w:rPr>
+          <w:color w:val="auto"/>
+          <w:sz w:val="24"/>
+          <w:szCs w:val="24"/>
+        </w:rPr>
+        <w:t xml:space="preserve">Figure </w:t>
+      </w:r>
+      <w:r>
+        <w:rPr>
+          <w:color w:val="auto"/>
+          <w:sz w:val="24"/>
+          <w:szCs w:val="24"/>
+        </w:rPr>
+        <w:fldChar w:fldCharType="begin"/>
+      </w:r>
+      <w:r>
+        <w:rPr>
+          <w:color w:val="auto"/>
+          <w:sz w:val="24"/>
+          <w:szCs w:val="24"/>
+        </w:rPr>
+        <w:instrText xml:space="preserve"> SEQ Figure \* ARABIC </w:instrText>
+      </w:r>
+      <w:r>
+        <w:rPr>
+          <w:color w:val="auto"/>
+          <w:sz w:val="24"/>
+          <w:szCs w:val="24"/>
+        </w:rPr>
+        <w:fldChar w:fldCharType="separate"/>
+      </w:r>
+      <w:r>
+        <w:rPr>
+          <w:noProof/>
+          <w:color w:val="auto"/>
+          <w:sz w:val="24"/>
+          <w:szCs w:val="24"/>
+        </w:rPr>
+        <w:t>10</w:t>
+      </w:r>
+      <w:r>
+        <w:rPr>
+          <w:color w:val="auto"/>
+          <w:sz w:val="24"/>
+          <w:szCs w:val="24"/>
+        </w:rPr>
+        <w:fldChar w:fldCharType="end"/>
+      </w:r>
+      <w:r>
+        <w:rPr>
+          <w:color w:val="auto"/>
+          <w:sz w:val="24"/>
+          <w:szCs w:val="24"/>
+        </w:rPr>
+        <w:t>: callbacks</w:t>
+      </w:r>
+    </w:p>
+    <w:p>
+      <w:pPr>
+        <w:rPr>
+          <w:highlight w:val="yellow"/>
+        </w:rPr>
+      </w:pPr>
+    </w:p>
+    <w:p>
+      <w:pPr>
+        <w:rPr>
+          <w:highlight w:val="yellow"/>
+        </w:rPr>
+      </w:pPr>
+    </w:p>
+    <w:p>
+      <w:pPr>
+        <w:rPr>
+          <w:highlight w:val="yellow"/>
+        </w:rPr>
+      </w:pPr>
+    </w:p>
+    <w:p>
+      <w:pPr>
+        <w:rPr>
+          <w:highlight w:val="yellow"/>
+        </w:rPr>
+      </w:pPr>
+    </w:p>
+    <w:p>
+      <w:pPr>
+        <w:rPr>
+          <w:highlight w:val="yellow"/>
+        </w:rPr>
+      </w:pPr>
+    </w:p>
+    <w:p>
+      <w:pPr>
+        <w:rPr>
+          <w:highlight w:val="yellow"/>
+        </w:rPr>
+      </w:pPr>
+    </w:p>
+    <w:p>
+      <w:pPr>
+        <w:rPr>
+          <w:highlight w:val="yellow"/>
+        </w:rPr>
+      </w:pPr>
+    </w:p>
+    <w:p>
+      <w:pPr>
+        <w:rPr>
+          <w:highlight w:val="yellow"/>
+        </w:rPr>
+      </w:pPr>
+    </w:p>
+    <w:p>
+      <w:pPr>
+        <w:rPr>
+          <w:highlight w:val="yellow"/>
+        </w:rPr>
+      </w:pPr>
+    </w:p>
+    <w:p>
+      <w:pPr>
+        <w:rPr>
+          <w:highlight w:val="yellow"/>
+        </w:rPr>
+      </w:pPr>
+    </w:p>
+    <w:p>
+      <w:pPr>
+        <w:rPr>
+          <w:highlight w:val="yellow"/>
+        </w:rPr>
+      </w:pPr>
+    </w:p>
+    <w:p>
+      <w:pPr>
+        <w:rPr>
+          <w:highlight w:val="yellow"/>
+        </w:rPr>
+      </w:pPr>
+    </w:p>
+    <w:p>
+      <w:pPr>
+        <w:pStyle w:val="ListParagraph"/>
+        <w:numPr>
+          <w:ilvl w:val="0"/>
+          <w:numId w:val="2"/>
+        </w:numPr>
+        <w:rPr>
+          <w:highlight w:val="yellow"/>
+        </w:rPr>
+      </w:pPr>
+      <w:r>
+        <w:rPr>
+          <w:rFonts w:ascii="Times New Roman" w:hAnsi="Times New Roman" w:cs="Times New Roman"/>
+          <w:sz w:val="36"/>
+          <w:szCs w:val="36"/>
+          <w:highlight w:val="yellow"/>
+        </w:rPr>
+        <w:lastRenderedPageBreak/>
+        <w:t>Signal builder</w:t>
+      </w:r>
+    </w:p>
+    <w:p>
+      <w:pPr>
+        <w:pStyle w:val="ListParagraph"/>
+        <w:keepNext/>
+      </w:pPr>
+      <w:r>
+        <w:rPr>
+          <w:noProof/>
+        </w:rPr>
+        <w:drawing>
+          <wp:inline distT="0" distB="0" distL="0" distR="0" wp14:anchorId="63199663" wp14:editId="1152EA94">
+            <wp:extent cx="3619500" cy="1816100"/>
+            <wp:effectExtent l="0" t="0" r="0" b="0"/>
+            <wp:docPr id="28" name="Picture 28"/>
+            <wp:cNvGraphicFramePr>
+              <a:graphicFrameLocks xmlns:a="http://schemas.openxmlformats.org/drawingml/2006/main" noChangeAspect="1"/>
+            </wp:cNvGraphicFramePr>
+            <a:graphic xmlns:a="http://schemas.openxmlformats.org/drawingml/2006/main">
+              <a:graphicData uri="http://schemas.openxmlformats.org/drawingml/2006/picture">
+                <pic:pic xmlns:pic="http://schemas.openxmlformats.org/drawingml/2006/picture">
+                  <pic:nvPicPr>
+                    <pic:cNvPr id="28" name="Picture 28"/>
+                    <pic:cNvPicPr/>
+                  </pic:nvPicPr>
+                  <pic:blipFill>
+                    <a:blip r:embed="rId23">
+                      <a:extLst>
+                        <a:ext uri="{28A0092B-C50C-407E-A947-70E740481C1C}">
+                          <a14:useLocalDpi xmlns:a14="http://schemas.microsoft.com/office/drawing/2010/main" val="0"/>
+                        </a:ext>
+                      </a:extLst>
+                    </a:blip>
+                    <a:stretch>
+                      <a:fillRect/>
+                    </a:stretch>
+                  </pic:blipFill>
+                  <pic:spPr>
+                    <a:xfrm>
+                      <a:off x="0" y="0"/>
+                      <a:ext cx="3619688" cy="1816194"/>
+                    </a:xfrm>
+                    <a:prstGeom prst="rect">
+                      <a:avLst/>
+                    </a:prstGeom>
+                  </pic:spPr>
+                </pic:pic>
+              </a:graphicData>
+            </a:graphic>
+          </wp:inline>
+        </w:drawing>
+      </w:r>
+    </w:p>
+    <w:p>
+      <w:pPr>
+        <w:pStyle w:val="Caption"/>
+        <w:rPr>
+          <w:highlight w:val="yellow"/>
+        </w:rPr>
+      </w:pPr>
+      <w:r>
+        <w:t xml:space="preserve">                                                                                          Figure </w:t>
+      </w:r>
+      <w:fldSimple w:instr=" SEQ Figure \* ARABIC ">
+        <w:r>
+          <w:rPr>
+            <w:noProof/>
+          </w:rPr>
+          <w:t>11</w:t>
+        </w:r>
+      </w:fldSimple>
+      <w:r>
+        <w:t xml:space="preserve">: </w:t>
+      </w:r>
+      <w:proofErr w:type="spellStart"/>
+      <w:r>
+        <w:t>singal</w:t>
+      </w:r>
+      <w:proofErr w:type="spellEnd"/>
+      <w:r>
+        <w:t xml:space="preserve"> builder</w:t>
       </w:r>
     </w:p>
     <w:sectPr>
@@ -1627,7 +3034,7 @@
   <w:abstractNum w:abstractNumId="1" w15:restartNumberingAfterBreak="0">
     <w:nsid w:val="52525F99"/>
     <w:multiLevelType w:val="hybridMultilevel"/>
-    <w:tmpl w:val="5AC6B650"/>
+    <w:tmpl w:val="D1DEDCA8"/>
     <w:lvl w:ilvl="0" w:tplc="04090001">
       <w:start w:val="1"/>
       <w:numFmt w:val="bullet"/>
@@ -1737,11 +3144,127 @@
       </w:rPr>
     </w:lvl>
   </w:abstractNum>
+  <w:abstractNum w:abstractNumId="2" w15:restartNumberingAfterBreak="0">
+    <w:nsid w:val="52DE5CEA"/>
+    <w:multiLevelType w:val="multilevel"/>
+    <w:tmpl w:val="8370D624"/>
+    <w:lvl w:ilvl="0">
+      <w:start w:val="1"/>
+      <w:numFmt w:val="decimal"/>
+      <w:lvlText w:val="%1."/>
+      <w:lvlJc w:val="left"/>
+      <w:pPr>
+        <w:tabs>
+          <w:tab w:val="num" w:pos="720"/>
+        </w:tabs>
+        <w:ind w:left="720" w:hanging="360"/>
+      </w:pPr>
+    </w:lvl>
+    <w:lvl w:ilvl="1" w:tentative="1">
+      <w:start w:val="1"/>
+      <w:numFmt w:val="decimal"/>
+      <w:lvlText w:val="%2."/>
+      <w:lvlJc w:val="left"/>
+      <w:pPr>
+        <w:tabs>
+          <w:tab w:val="num" w:pos="1440"/>
+        </w:tabs>
+        <w:ind w:left="1440" w:hanging="360"/>
+      </w:pPr>
+    </w:lvl>
+    <w:lvl w:ilvl="2" w:tentative="1">
+      <w:start w:val="1"/>
+      <w:numFmt w:val="decimal"/>
+      <w:lvlText w:val="%3."/>
+      <w:lvlJc w:val="left"/>
+      <w:pPr>
+        <w:tabs>
+          <w:tab w:val="num" w:pos="2160"/>
+        </w:tabs>
+        <w:ind w:left="2160" w:hanging="360"/>
+      </w:pPr>
+    </w:lvl>
+    <w:lvl w:ilvl="3" w:tentative="1">
+      <w:start w:val="1"/>
+      <w:numFmt w:val="decimal"/>
+      <w:lvlText w:val="%4."/>
+      <w:lvlJc w:val="left"/>
+      <w:pPr>
+        <w:tabs>
+          <w:tab w:val="num" w:pos="2880"/>
+        </w:tabs>
+        <w:ind w:left="2880" w:hanging="360"/>
+      </w:pPr>
+    </w:lvl>
+    <w:lvl w:ilvl="4" w:tentative="1">
+      <w:start w:val="1"/>
+      <w:numFmt w:val="decimal"/>
+      <w:lvlText w:val="%5."/>
+      <w:lvlJc w:val="left"/>
+      <w:pPr>
+        <w:tabs>
+          <w:tab w:val="num" w:pos="3600"/>
+        </w:tabs>
+        <w:ind w:left="3600" w:hanging="360"/>
+      </w:pPr>
+    </w:lvl>
+    <w:lvl w:ilvl="5" w:tentative="1">
+      <w:start w:val="1"/>
+      <w:numFmt w:val="decimal"/>
+      <w:lvlText w:val="%6."/>
+      <w:lvlJc w:val="left"/>
+      <w:pPr>
+        <w:tabs>
+          <w:tab w:val="num" w:pos="4320"/>
+        </w:tabs>
+        <w:ind w:left="4320" w:hanging="360"/>
+      </w:pPr>
+    </w:lvl>
+    <w:lvl w:ilvl="6" w:tentative="1">
+      <w:start w:val="1"/>
+      <w:numFmt w:val="decimal"/>
+      <w:lvlText w:val="%7."/>
+      <w:lvlJc w:val="left"/>
+      <w:pPr>
+        <w:tabs>
+          <w:tab w:val="num" w:pos="5040"/>
+        </w:tabs>
+        <w:ind w:left="5040" w:hanging="360"/>
+      </w:pPr>
+    </w:lvl>
+    <w:lvl w:ilvl="7" w:tentative="1">
+      <w:start w:val="1"/>
+      <w:numFmt w:val="decimal"/>
+      <w:lvlText w:val="%8."/>
+      <w:lvlJc w:val="left"/>
+      <w:pPr>
+        <w:tabs>
+          <w:tab w:val="num" w:pos="5760"/>
+        </w:tabs>
+        <w:ind w:left="5760" w:hanging="360"/>
+      </w:pPr>
+    </w:lvl>
+    <w:lvl w:ilvl="8" w:tentative="1">
+      <w:start w:val="1"/>
+      <w:numFmt w:val="decimal"/>
+      <w:lvlText w:val="%9."/>
+      <w:lvlJc w:val="left"/>
+      <w:pPr>
+        <w:tabs>
+          <w:tab w:val="num" w:pos="6480"/>
+        </w:tabs>
+        <w:ind w:left="6480" w:hanging="360"/>
+      </w:pPr>
+    </w:lvl>
+  </w:abstractNum>
   <w:num w:numId="1">
     <w:abstractNumId w:val="0"/>
   </w:num>
   <w:num w:numId="2">
     <w:abstractNumId w:val="1"/>
+  </w:num>
+  <w:num w:numId="3">
+    <w:abstractNumId w:val="2"/>
   </w:num>
 </w:numbering>
 </file>

</xml_diff>